<commit_message>
Spreadsheet prepping for Thursday
</commit_message>
<xml_diff>
--- a/data/Forecast Spreadsheet To Dos.docx
+++ b/data/Forecast Spreadsheet To Dos.docx
@@ -1,6 +1,6 @@
 
 <file path=word/document.xml><?xml version="1.0" encoding="utf-8"?>
-<w:document xmlns:wpc="http://schemas.microsoft.com/office/word/2010/wordprocessingCanvas" xmlns:cx="http://schemas.microsoft.com/office/drawing/2014/chartex" xmlns:cx1="http://schemas.microsoft.com/office/drawing/2015/9/8/chartex" xmlns:cx2="http://schemas.microsoft.com/office/drawing/2015/10/21/chartex" xmlns:cx3="http://schemas.microsoft.com/office/drawing/2016/5/9/chartex" xmlns:cx4="http://schemas.microsoft.com/office/drawing/2016/5/10/chartex" xmlns:cx5="http://schemas.microsoft.com/office/drawing/2016/5/11/chartex" xmlns:cx6="http://schemas.microsoft.com/office/drawing/2016/5/12/chartex" xmlns:cx7="http://schemas.microsoft.com/office/drawing/2016/5/13/chartex" xmlns:cx8="http://schemas.microsoft.com/office/drawing/2016/5/14/chartex" xmlns:mc="http://schemas.openxmlformats.org/markup-compatibility/2006" xmlns:aink="http://schemas.microsoft.com/office/drawing/2016/ink" xmlns:am3d="http://schemas.microsoft.com/office/drawing/2017/model3d" xmlns:o="urn:schemas-microsoft-com:office:office" xmlns:r="http://schemas.openxmlformats.org/officeDocument/2006/relationships" xmlns:m="http://schemas.openxmlformats.org/officeDocument/2006/math" xmlns:v="urn:schemas-microsoft-com:vml" xmlns:wp14="http://schemas.microsoft.com/office/word/2010/wordprocessingDrawing" xmlns:wp="http://schemas.openxmlformats.org/drawingml/2006/wordprocessingDrawing" xmlns:w10="urn:schemas-microsoft-com:office:word" xmlns:w="http://schemas.openxmlformats.org/wordprocessingml/2006/main" xmlns:w14="http://schemas.microsoft.com/office/word/2010/wordml" xmlns:w15="http://schemas.microsoft.com/office/word/2012/wordml" xmlns:w16cid="http://schemas.microsoft.com/office/word/2016/wordml/cid" xmlns:w16se="http://schemas.microsoft.com/office/word/2015/wordml/symex" xmlns:wpg="http://schemas.microsoft.com/office/word/2010/wordprocessingGroup" xmlns:wpi="http://schemas.microsoft.com/office/word/2010/wordprocessingInk" xmlns:wne="http://schemas.microsoft.com/office/word/2006/wordml" xmlns:wps="http://schemas.microsoft.com/office/word/2010/wordprocessingShape" mc:Ignorable="w14 w15 w16se w16cid wp14">
+<w:document xmlns:wpc="http://schemas.microsoft.com/office/word/2010/wordprocessingCanvas" xmlns:cx="http://schemas.microsoft.com/office/drawing/2014/chartex" xmlns:cx1="http://schemas.microsoft.com/office/drawing/2015/9/8/chartex" xmlns:cx2="http://schemas.microsoft.com/office/drawing/2015/10/21/chartex" xmlns:cx3="http://schemas.microsoft.com/office/drawing/2016/5/9/chartex" xmlns:cx4="http://schemas.microsoft.com/office/drawing/2016/5/10/chartex" xmlns:cx5="http://schemas.microsoft.com/office/drawing/2016/5/11/chartex" xmlns:cx6="http://schemas.microsoft.com/office/drawing/2016/5/12/chartex" xmlns:cx7="http://schemas.microsoft.com/office/drawing/2016/5/13/chartex" xmlns:cx8="http://schemas.microsoft.com/office/drawing/2016/5/14/chartex" xmlns:mc="http://schemas.openxmlformats.org/markup-compatibility/2006" xmlns:aink="http://schemas.microsoft.com/office/drawing/2016/ink" xmlns:am3d="http://schemas.microsoft.com/office/drawing/2017/model3d" xmlns:o="urn:schemas-microsoft-com:office:office" xmlns:r="http://schemas.openxmlformats.org/officeDocument/2006/relationships" xmlns:m="http://schemas.openxmlformats.org/officeDocument/2006/math" xmlns:v="urn:schemas-microsoft-com:vml" xmlns:wp14="http://schemas.microsoft.com/office/word/2010/wordprocessingDrawing" xmlns:wp="http://schemas.openxmlformats.org/drawingml/2006/wordprocessingDrawing" xmlns:w10="urn:schemas-microsoft-com:office:word" xmlns:w="http://schemas.openxmlformats.org/wordprocessingml/2006/main" xmlns:w14="http://schemas.microsoft.com/office/word/2010/wordml" xmlns:w15="http://schemas.microsoft.com/office/word/2012/wordml" xmlns:w16cex="http://schemas.microsoft.com/office/word/2018/wordml/cex" xmlns:w16cid="http://schemas.microsoft.com/office/word/2016/wordml/cid" xmlns:w16="http://schemas.microsoft.com/office/word/2018/wordml" xmlns:w16se="http://schemas.microsoft.com/office/word/2015/wordml/symex" xmlns:wpg="http://schemas.microsoft.com/office/word/2010/wordprocessingGroup" xmlns:wpi="http://schemas.microsoft.com/office/word/2010/wordprocessingInk" xmlns:wne="http://schemas.microsoft.com/office/word/2006/wordml" xmlns:wps="http://schemas.microsoft.com/office/word/2010/wordprocessingShape" mc:Ignorable="w14 w15 w16se w16cid w16 w16cex wp14">
   <w:body>
     <w:p/>
     <w:p>
@@ -24,12 +24,45 @@
       <w:pPr>
         <w:pStyle w:val="ListParagraph"/>
         <w:numPr>
+          <w:ilvl w:val="1"/>
+          <w:numId w:val="4"/>
+        </w:numPr>
+      </w:pPr>
+      <w:r>
+        <w:t>Think about the MPCs – whether to edit in spreadsheet or in the code, how the functions should work</w:t>
+      </w:r>
+    </w:p>
+    <w:p>
+      <w:pPr>
+        <w:pStyle w:val="ListParagraph"/>
+        <w:numPr>
           <w:ilvl w:val="0"/>
           <w:numId w:val="4"/>
         </w:numPr>
       </w:pPr>
       <w:r>
-        <w:t>Want to go over the new code with Manu and put how to run it in the checklists</w:t>
+        <w:t>Put how to run new code</w:t>
+      </w:r>
+      <w:r>
+        <w:t xml:space="preserve"> (step by step)</w:t>
+      </w:r>
+      <w:r>
+        <w:t xml:space="preserve"> in the checklists</w:t>
+      </w:r>
+    </w:p>
+    <w:p>
+      <w:pPr>
+        <w:pStyle w:val="ListParagraph"/>
+        <w:numPr>
+          <w:ilvl w:val="0"/>
+          <w:numId w:val="4"/>
+        </w:numPr>
+      </w:pPr>
+      <w:r>
+        <w:t>Maybe equations of what the code does</w:t>
+      </w:r>
+      <w:r>
+        <w:t xml:space="preserve"> step by step to “Comment” the code essentially</w:t>
       </w:r>
     </w:p>
     <w:p>
@@ -50,6 +83,42 @@
       </w:r>
       <w:r>
         <w:t>, Revisions sheet updated</w:t>
+      </w:r>
+    </w:p>
+    <w:p>
+      <w:pPr>
+        <w:pStyle w:val="ListParagraph"/>
+        <w:numPr>
+          <w:ilvl w:val="1"/>
+          <w:numId w:val="1"/>
+        </w:numPr>
+      </w:pPr>
+      <w:r>
+        <w:t>For dragging Haver: questions in orange</w:t>
+      </w:r>
+    </w:p>
+    <w:p>
+      <w:pPr>
+        <w:pStyle w:val="ListParagraph"/>
+        <w:numPr>
+          <w:ilvl w:val="1"/>
+          <w:numId w:val="1"/>
+        </w:numPr>
+      </w:pPr>
+      <w:r>
+        <w:t>Also want to ask about the revisions sheet</w:t>
+      </w:r>
+    </w:p>
+    <w:p>
+      <w:pPr>
+        <w:pStyle w:val="ListParagraph"/>
+        <w:numPr>
+          <w:ilvl w:val="0"/>
+          <w:numId w:val="1"/>
+        </w:numPr>
+      </w:pPr>
+      <w:r>
+        <w:t xml:space="preserve">Create a monthly Haver pull sheet to call from </w:t>
       </w:r>
     </w:p>
     <w:p>
@@ -115,13 +184,13 @@
         </w:rPr>
       </w:pPr>
       <w:r>
-        <w:t>Fill in new CBO numbers; go over changes with group and discuss any judgmen</w:t>
-      </w:r>
-      <w:bookmarkStart w:id="0" w:name="_GoBack"/>
-      <w:bookmarkEnd w:id="0"/>
-      <w:r>
-        <w:t>tal changes (state purchases growth?)</w:t>
-      </w:r>
+        <w:t xml:space="preserve">When update comes in, go over these re </w:t>
+      </w:r>
+      <w:proofErr w:type="spellStart"/>
+      <w:r>
+        <w:t>cbo</w:t>
+      </w:r>
+      <w:proofErr w:type="spellEnd"/>
     </w:p>
     <w:p>
       <w:pPr>
@@ -130,33 +199,9 @@
           <w:ilvl w:val="1"/>
           <w:numId w:val="1"/>
         </w:numPr>
-        <w:rPr>
-          <w:sz w:val="24"/>
-          <w:szCs w:val="24"/>
-        </w:rPr>
-      </w:pPr>
-      <w:r>
-        <w:rPr>
-          <w:sz w:val="24"/>
-          <w:szCs w:val="24"/>
-        </w:rPr>
-        <w:t xml:space="preserve">Federal Purchases (fill in new </w:t>
-      </w:r>
-      <w:proofErr w:type="spellStart"/>
-      <w:r>
-        <w:rPr>
-          <w:sz w:val="24"/>
-          <w:szCs w:val="24"/>
-        </w:rPr>
-        <w:t>cbo</w:t>
-      </w:r>
-      <w:proofErr w:type="spellEnd"/>
-      <w:r>
-        <w:rPr>
-          <w:sz w:val="24"/>
-          <w:szCs w:val="24"/>
-        </w:rPr>
-        <w:t xml:space="preserve"> numbers from economic projections)</w:t>
+      </w:pPr>
+      <w:r>
+        <w:t xml:space="preserve">State purchases </w:t>
       </w:r>
     </w:p>
     <w:p>
@@ -166,24 +211,18 @@
           <w:ilvl w:val="1"/>
           <w:numId w:val="1"/>
         </w:numPr>
-        <w:rPr>
-          <w:sz w:val="24"/>
-          <w:szCs w:val="24"/>
-        </w:rPr>
-      </w:pPr>
-      <w:r>
-        <w:rPr>
-          <w:sz w:val="24"/>
-          <w:szCs w:val="24"/>
-        </w:rPr>
-        <w:t>State purchases (keep the same</w:t>
-      </w:r>
-      <w:r>
-        <w:rPr>
-          <w:sz w:val="24"/>
-          <w:szCs w:val="24"/>
-        </w:rPr>
-        <w:t xml:space="preserve"> growth rate, but update the comparison charts</w:t>
+      </w:pPr>
+      <w:r>
+        <w:t>Medicare</w:t>
+      </w:r>
+      <w:r>
+        <w:t xml:space="preserve"> (why</w:t>
+      </w:r>
+      <w:r>
+        <w:t xml:space="preserve"> are</w:t>
+      </w:r>
+      <w:r>
+        <w:t xml:space="preserve"> BEA and CBO so different in 2020)</w:t>
       </w:r>
     </w:p>
     <w:p>
@@ -193,17 +232,27 @@
           <w:ilvl w:val="1"/>
           <w:numId w:val="1"/>
         </w:numPr>
-        <w:rPr>
-          <w:sz w:val="24"/>
-          <w:szCs w:val="24"/>
-        </w:rPr>
-      </w:pPr>
-      <w:r>
-        <w:rPr>
-          <w:sz w:val="24"/>
-          <w:szCs w:val="24"/>
-        </w:rPr>
-        <w:t>Medicaid Table 2</w:t>
+      </w:pPr>
+      <w:r>
+        <w:t>Taxes</w:t>
+      </w:r>
+      <w:r>
+        <w:t xml:space="preserve"> Louise </w:t>
+      </w:r>
+    </w:p>
+    <w:p>
+      <w:pPr>
+        <w:pStyle w:val="ListParagraph"/>
+        <w:numPr>
+          <w:ilvl w:val="0"/>
+          <w:numId w:val="1"/>
+        </w:numPr>
+      </w:pPr>
+      <w:r>
+        <w:t>“Guide to the FIM Spreadsheet</w:t>
+      </w:r>
+      <w:r>
+        <w:t>”</w:t>
       </w:r>
     </w:p>
     <w:p>
@@ -213,17 +262,9 @@
           <w:ilvl w:val="1"/>
           <w:numId w:val="1"/>
         </w:numPr>
-        <w:rPr>
-          <w:sz w:val="24"/>
-          <w:szCs w:val="24"/>
-        </w:rPr>
-      </w:pPr>
-      <w:r>
-        <w:rPr>
-          <w:sz w:val="24"/>
-          <w:szCs w:val="24"/>
-        </w:rPr>
-        <w:t>Medicare</w:t>
+      </w:pPr>
+      <w:r>
+        <w:t xml:space="preserve">What each tab is </w:t>
       </w:r>
     </w:p>
     <w:p>
@@ -233,37 +274,219 @@
           <w:ilvl w:val="1"/>
           <w:numId w:val="1"/>
         </w:numPr>
-        <w:rPr>
-          <w:sz w:val="24"/>
-          <w:szCs w:val="24"/>
-        </w:rPr>
-      </w:pPr>
-      <w:r>
-        <w:rPr>
-          <w:sz w:val="24"/>
-          <w:szCs w:val="24"/>
-        </w:rPr>
-        <w:t>Social Benefits? We use the January 2020 CBO so we may not need to update</w:t>
-      </w:r>
-    </w:p>
-    <w:p>
-      <w:pPr>
-        <w:pStyle w:val="ListParagraph"/>
-        <w:numPr>
-          <w:ilvl w:val="1"/>
-          <w:numId w:val="1"/>
-        </w:numPr>
-        <w:rPr>
-          <w:sz w:val="24"/>
-          <w:szCs w:val="24"/>
-        </w:rPr>
-      </w:pPr>
-      <w:r>
-        <w:rPr>
-          <w:sz w:val="24"/>
-          <w:szCs w:val="24"/>
-        </w:rPr>
-        <w:t>Taxes</w:t>
+      </w:pPr>
+      <w:r>
+        <w:t>Conventions</w:t>
+      </w:r>
+    </w:p>
+    <w:p>
+      <w:pPr>
+        <w:pStyle w:val="ListParagraph"/>
+        <w:ind w:left="1440"/>
+      </w:pPr>
+    </w:p>
+    <w:p>
+      <w:r>
+        <w:tab/>
+      </w:r>
+      <w:r>
+        <w:tab/>
+      </w:r>
+      <w:r>
+        <w:tab/>
+      </w:r>
+      <w:r>
+        <w:tab/>
+      </w:r>
+      <w:r>
+        <w:tab/>
+      </w:r>
+      <w:r>
+        <w:tab/>
+      </w:r>
+      <w:r>
+        <w:tab/>
+      </w:r>
+      <w:r>
+        <w:tab/>
+      </w:r>
+      <w:r>
+        <w:tab/>
+      </w:r>
+      <w:r>
+        <w:tab/>
+      </w:r>
+      <w:r>
+        <w:tab/>
+      </w:r>
+      <w:r>
+        <w:tab/>
+      </w:r>
+      <w:r>
+        <w:tab/>
+      </w:r>
+      <w:r>
+        <w:tab/>
+      </w:r>
+      <w:r>
+        <w:tab/>
+      </w:r>
+      <w:r>
+        <w:tab/>
+      </w:r>
+      <w:r>
+        <w:tab/>
+      </w:r>
+      <w:r>
+        <w:tab/>
+      </w:r>
+      <w:r>
+        <w:tab/>
+      </w:r>
+      <w:r>
+        <w:tab/>
+      </w:r>
+    </w:p>
+    <w:p>
+      <w:r>
+        <w:tab/>
+      </w:r>
+      <w:r>
+        <w:tab/>
+      </w:r>
+      <w:r>
+        <w:tab/>
+      </w:r>
+      <w:r>
+        <w:tab/>
+      </w:r>
+      <w:r>
+        <w:tab/>
+      </w:r>
+      <w:r>
+        <w:tab/>
+      </w:r>
+      <w:r>
+        <w:tab/>
+      </w:r>
+      <w:r>
+        <w:tab/>
+      </w:r>
+      <w:r>
+        <w:tab/>
+      </w:r>
+      <w:r>
+        <w:tab/>
+      </w:r>
+      <w:r>
+        <w:tab/>
+      </w:r>
+      <w:r>
+        <w:tab/>
+      </w:r>
+      <w:r>
+        <w:tab/>
+      </w:r>
+      <w:r>
+        <w:tab/>
+      </w:r>
+      <w:r>
+        <w:tab/>
+      </w:r>
+      <w:r>
+        <w:tab/>
+      </w:r>
+      <w:r>
+        <w:tab/>
+      </w:r>
+      <w:r>
+        <w:tab/>
+      </w:r>
+      <w:r>
+        <w:tab/>
+      </w:r>
+      <w:r>
+        <w:tab/>
+      </w:r>
+      <w:r>
+        <w:tab/>
+      </w:r>
+      <w:r>
+        <w:tab/>
+      </w:r>
+      <w:r>
+        <w:tab/>
+      </w:r>
+    </w:p>
+    <w:p>
+      <w:r>
+        <w:tab/>
+      </w:r>
+      <w:r>
+        <w:tab/>
+      </w:r>
+      <w:r>
+        <w:tab/>
+      </w:r>
+      <w:r>
+        <w:tab/>
+      </w:r>
+      <w:r>
+        <w:tab/>
+      </w:r>
+      <w:r>
+        <w:tab/>
+      </w:r>
+      <w:r>
+        <w:tab/>
+      </w:r>
+      <w:r>
+        <w:tab/>
+      </w:r>
+      <w:r>
+        <w:tab/>
+      </w:r>
+      <w:r>
+        <w:tab/>
+      </w:r>
+      <w:r>
+        <w:tab/>
+      </w:r>
+      <w:r>
+        <w:tab/>
+      </w:r>
+      <w:r>
+        <w:tab/>
+      </w:r>
+      <w:r>
+        <w:tab/>
+      </w:r>
+      <w:r>
+        <w:tab/>
+      </w:r>
+      <w:r>
+        <w:tab/>
+      </w:r>
+      <w:r>
+        <w:tab/>
+      </w:r>
+      <w:r>
+        <w:tab/>
+      </w:r>
+      <w:r>
+        <w:tab/>
+      </w:r>
+      <w:r>
+        <w:tab/>
+      </w:r>
+      <w:r>
+        <w:tab/>
+      </w:r>
+      <w:r>
+        <w:tab/>
+      </w:r>
+      <w:r>
+        <w:tab/>
       </w:r>
     </w:p>
     <w:p>
@@ -290,7 +513,7 @@
 </file>
 
 <file path=word/numbering.xml><?xml version="1.0" encoding="utf-8"?>
-<w:numbering xmlns:wpc="http://schemas.microsoft.com/office/word/2010/wordprocessingCanvas" xmlns:cx="http://schemas.microsoft.com/office/drawing/2014/chartex" xmlns:cx1="http://schemas.microsoft.com/office/drawing/2015/9/8/chartex" xmlns:cx2="http://schemas.microsoft.com/office/drawing/2015/10/21/chartex" xmlns:cx3="http://schemas.microsoft.com/office/drawing/2016/5/9/chartex" xmlns:cx4="http://schemas.microsoft.com/office/drawing/2016/5/10/chartex" xmlns:cx5="http://schemas.microsoft.com/office/drawing/2016/5/11/chartex" xmlns:cx6="http://schemas.microsoft.com/office/drawing/2016/5/12/chartex" xmlns:cx7="http://schemas.microsoft.com/office/drawing/2016/5/13/chartex" xmlns:cx8="http://schemas.microsoft.com/office/drawing/2016/5/14/chartex" xmlns:mc="http://schemas.openxmlformats.org/markup-compatibility/2006" xmlns:aink="http://schemas.microsoft.com/office/drawing/2016/ink" xmlns:am3d="http://schemas.microsoft.com/office/drawing/2017/model3d" xmlns:o="urn:schemas-microsoft-com:office:office" xmlns:r="http://schemas.openxmlformats.org/officeDocument/2006/relationships" xmlns:m="http://schemas.openxmlformats.org/officeDocument/2006/math" xmlns:v="urn:schemas-microsoft-com:vml" xmlns:wp14="http://schemas.microsoft.com/office/word/2010/wordprocessingDrawing" xmlns:wp="http://schemas.openxmlformats.org/drawingml/2006/wordprocessingDrawing" xmlns:w10="urn:schemas-microsoft-com:office:word" xmlns:w="http://schemas.openxmlformats.org/wordprocessingml/2006/main" xmlns:w14="http://schemas.microsoft.com/office/word/2010/wordml" xmlns:w15="http://schemas.microsoft.com/office/word/2012/wordml" xmlns:w16cid="http://schemas.microsoft.com/office/word/2016/wordml/cid" xmlns:w16se="http://schemas.microsoft.com/office/word/2015/wordml/symex" xmlns:wpg="http://schemas.microsoft.com/office/word/2010/wordprocessingGroup" xmlns:wpi="http://schemas.microsoft.com/office/word/2010/wordprocessingInk" xmlns:wne="http://schemas.microsoft.com/office/word/2006/wordml" xmlns:wps="http://schemas.microsoft.com/office/word/2010/wordprocessingShape" mc:Ignorable="w14 w15 w16se w16cid wp14">
+<w:numbering xmlns:wpc="http://schemas.microsoft.com/office/word/2010/wordprocessingCanvas" xmlns:cx="http://schemas.microsoft.com/office/drawing/2014/chartex" xmlns:cx1="http://schemas.microsoft.com/office/drawing/2015/9/8/chartex" xmlns:cx2="http://schemas.microsoft.com/office/drawing/2015/10/21/chartex" xmlns:cx3="http://schemas.microsoft.com/office/drawing/2016/5/9/chartex" xmlns:cx4="http://schemas.microsoft.com/office/drawing/2016/5/10/chartex" xmlns:cx5="http://schemas.microsoft.com/office/drawing/2016/5/11/chartex" xmlns:cx6="http://schemas.microsoft.com/office/drawing/2016/5/12/chartex" xmlns:cx7="http://schemas.microsoft.com/office/drawing/2016/5/13/chartex" xmlns:cx8="http://schemas.microsoft.com/office/drawing/2016/5/14/chartex" xmlns:mc="http://schemas.openxmlformats.org/markup-compatibility/2006" xmlns:aink="http://schemas.microsoft.com/office/drawing/2016/ink" xmlns:am3d="http://schemas.microsoft.com/office/drawing/2017/model3d" xmlns:o="urn:schemas-microsoft-com:office:office" xmlns:r="http://schemas.openxmlformats.org/officeDocument/2006/relationships" xmlns:m="http://schemas.openxmlformats.org/officeDocument/2006/math" xmlns:v="urn:schemas-microsoft-com:vml" xmlns:wp14="http://schemas.microsoft.com/office/word/2010/wordprocessingDrawing" xmlns:wp="http://schemas.openxmlformats.org/drawingml/2006/wordprocessingDrawing" xmlns:w10="urn:schemas-microsoft-com:office:word" xmlns:w="http://schemas.openxmlformats.org/wordprocessingml/2006/main" xmlns:w14="http://schemas.microsoft.com/office/word/2010/wordml" xmlns:w15="http://schemas.microsoft.com/office/word/2012/wordml" xmlns:w16cex="http://schemas.microsoft.com/office/word/2018/wordml/cex" xmlns:w16cid="http://schemas.microsoft.com/office/word/2016/wordml/cid" xmlns:w16="http://schemas.microsoft.com/office/word/2018/wordml" xmlns:w16se="http://schemas.microsoft.com/office/word/2015/wordml/symex" xmlns:wpg="http://schemas.microsoft.com/office/word/2010/wordprocessingGroup" xmlns:wpi="http://schemas.microsoft.com/office/word/2010/wordprocessingInk" xmlns:wne="http://schemas.microsoft.com/office/word/2006/wordml" xmlns:wps="http://schemas.microsoft.com/office/word/2010/wordprocessingShape" mc:Ignorable="w14 w15 w16se w16cid w16 w16cex wp14">
   <w:abstractNum w:abstractNumId="0" w15:restartNumberingAfterBreak="0">
     <w:nsid w:val="0BD5232A"/>
     <w:multiLevelType w:val="hybridMultilevel"/>
@@ -420,7 +643,7 @@
         <w:rFonts w:ascii="Symbol" w:hAnsi="Symbol" w:hint="default"/>
       </w:rPr>
     </w:lvl>
-    <w:lvl w:ilvl="1" w:tplc="04090003" w:tentative="1">
+    <w:lvl w:ilvl="1" w:tplc="04090003">
       <w:start w:val="1"/>
       <w:numFmt w:val="bullet"/>
       <w:lvlText w:val="o"/>
@@ -759,7 +982,7 @@
 </file>
 
 <file path=word/styles.xml><?xml version="1.0" encoding="utf-8"?>
-<w:styles xmlns:mc="http://schemas.openxmlformats.org/markup-compatibility/2006" xmlns:r="http://schemas.openxmlformats.org/officeDocument/2006/relationships" xmlns:w="http://schemas.openxmlformats.org/wordprocessingml/2006/main" xmlns:w14="http://schemas.microsoft.com/office/word/2010/wordml" xmlns:w15="http://schemas.microsoft.com/office/word/2012/wordml" xmlns:w16cid="http://schemas.microsoft.com/office/word/2016/wordml/cid" xmlns:w16se="http://schemas.microsoft.com/office/word/2015/wordml/symex" mc:Ignorable="w14 w15 w16se w16cid">
+<w:styles xmlns:mc="http://schemas.openxmlformats.org/markup-compatibility/2006" xmlns:r="http://schemas.openxmlformats.org/officeDocument/2006/relationships" xmlns:w="http://schemas.openxmlformats.org/wordprocessingml/2006/main" xmlns:w14="http://schemas.microsoft.com/office/word/2010/wordml" xmlns:w15="http://schemas.microsoft.com/office/word/2012/wordml" xmlns:w16cex="http://schemas.microsoft.com/office/word/2018/wordml/cex" xmlns:w16cid="http://schemas.microsoft.com/office/word/2016/wordml/cid" xmlns:w16="http://schemas.microsoft.com/office/word/2018/wordml" xmlns:w16se="http://schemas.microsoft.com/office/word/2015/wordml/symex" mc:Ignorable="w14 w15 w16se w16cid w16 w16cex">
   <w:docDefaults>
     <w:rPrDefault>
       <w:rPr>
@@ -775,7 +998,7 @@
       </w:pPr>
     </w:pPrDefault>
   </w:docDefaults>
-  <w:latentStyles w:defLockedState="0" w:defUIPriority="99" w:defSemiHidden="0" w:defUnhideWhenUsed="0" w:defQFormat="0" w:count="377">
+  <w:latentStyles w:defLockedState="0" w:defUIPriority="99" w:defSemiHidden="0" w:defUnhideWhenUsed="0" w:defQFormat="0" w:count="376">
     <w:lsdException w:name="Normal" w:uiPriority="0" w:qFormat="1"/>
     <w:lsdException w:name="heading 1" w:uiPriority="9" w:qFormat="1"/>
     <w:lsdException w:name="heading 2" w:semiHidden="1" w:uiPriority="9" w:unhideWhenUsed="1" w:qFormat="1"/>
@@ -1152,7 +1375,6 @@
     <w:lsdException w:name="Hashtag" w:semiHidden="1" w:unhideWhenUsed="1"/>
     <w:lsdException w:name="Unresolved Mention" w:semiHidden="1" w:unhideWhenUsed="1"/>
     <w:lsdException w:name="Smart Link" w:semiHidden="1" w:unhideWhenUsed="1"/>
-    <w:lsdException w:name="Smart Link Error" w:semiHidden="1" w:unhideWhenUsed="1"/>
   </w:latentStyles>
   <w:style w:type="paragraph" w:default="1" w:styleId="Normal">
     <w:name w:val="Normal"/>

</xml_diff>

<commit_message>
8/12 forecast sheet edits
</commit_message>
<xml_diff>
--- a/data/Forecast Spreadsheet To Dos.docx
+++ b/data/Forecast Spreadsheet To Dos.docx
@@ -4,7 +4,7 @@
   <w:body>
     <w:p>
       <w:r>
-        <w:t>During the update:</w:t>
+        <w:t>After the update:</w:t>
       </w:r>
     </w:p>
     <w:p>
@@ -19,19 +19,35 @@
         </w:rPr>
       </w:pPr>
       <w:r>
-        <w:t xml:space="preserve">When update comes in, </w:t>
-      </w:r>
-      <w:r>
-        <w:t xml:space="preserve">remember to </w:t>
-      </w:r>
-      <w:r>
-        <w:t xml:space="preserve">go over these re </w:t>
-      </w:r>
-      <w:proofErr w:type="spellStart"/>
-      <w:r>
-        <w:t>cbo</w:t>
-      </w:r>
-      <w:proofErr w:type="spellEnd"/>
+        <w:rPr>
+          <w:strike/>
+        </w:rPr>
+        <w:t>Create a monthly Haver pull sheet to call from (after the update)</w:t>
+      </w:r>
+      <w:r>
+        <w:rPr>
+          <w:strike/>
+        </w:rPr>
+        <w:t xml:space="preserve"> </w:t>
+      </w:r>
+      <w:r>
+        <w:t>(I think this actually more complicated than just copy pasting it in)</w:t>
+      </w:r>
+    </w:p>
+    <w:p>
+      <w:pPr>
+        <w:pStyle w:val="ListParagraph"/>
+        <w:numPr>
+          <w:ilvl w:val="0"/>
+          <w:numId w:val="1"/>
+        </w:numPr>
+      </w:pPr>
+      <w:r>
+        <w:t>Checklists</w:t>
+      </w:r>
+      <w:r>
+        <w:t xml:space="preserve"> (after the update)</w:t>
+      </w:r>
     </w:p>
     <w:p>
       <w:pPr>
@@ -42,48 +58,10 @@
         </w:numPr>
       </w:pPr>
       <w:r>
-        <w:t xml:space="preserve">State purchases </w:t>
-      </w:r>
-    </w:p>
-    <w:p>
-      <w:pPr>
-        <w:pStyle w:val="ListParagraph"/>
-        <w:numPr>
-          <w:ilvl w:val="1"/>
-          <w:numId w:val="1"/>
-        </w:numPr>
-      </w:pPr>
-      <w:r>
-        <w:t>Medicare</w:t>
-      </w:r>
-      <w:r>
-        <w:t xml:space="preserve"> (why</w:t>
-      </w:r>
-      <w:r>
-        <w:t xml:space="preserve"> are</w:t>
-      </w:r>
-      <w:r>
-        <w:t xml:space="preserve"> BEA and CBO so different in 2020)</w:t>
-      </w:r>
-    </w:p>
-    <w:p>
-      <w:pPr>
-        <w:pStyle w:val="ListParagraph"/>
-        <w:numPr>
-          <w:ilvl w:val="1"/>
-          <w:numId w:val="1"/>
-        </w:numPr>
-      </w:pPr>
-      <w:r>
-        <w:t>Taxes</w:t>
-      </w:r>
-      <w:r>
-        <w:t xml:space="preserve"> Louise </w:t>
-      </w:r>
-    </w:p>
-    <w:p>
-      <w:r>
-        <w:t>After the update:</w:t>
+        <w:t>New Quarter</w:t>
+      </w:r>
+      <w:r>
+        <w:t>—still need to figure out the best way step by step way to update with a new quarter. Wasn’t totally cut and dry.</w:t>
       </w:r>
     </w:p>
     <w:p>
@@ -94,8 +72,13 @@
           <w:numId w:val="1"/>
         </w:numPr>
       </w:pPr>
-      <w:r>
-        <w:t>Create a monthly Haver pull sheet to call from (after the update)</w:t>
+      <w:proofErr w:type="spellStart"/>
+      <w:r>
+        <w:t>RMarkdown</w:t>
+      </w:r>
+      <w:proofErr w:type="spellEnd"/>
+      <w:r>
+        <w:t>-- maybe equations of what the code does step by step to “Comment” the code essentially</w:t>
       </w:r>
     </w:p>
     <w:p>
@@ -107,78 +90,7 @@
         </w:numPr>
       </w:pPr>
       <w:r>
-        <w:t>Checklists</w:t>
-      </w:r>
-      <w:r>
-        <w:t xml:space="preserve"> (after the update)</w:t>
-      </w:r>
-    </w:p>
-    <w:p>
-      <w:pPr>
-        <w:pStyle w:val="ListParagraph"/>
-        <w:numPr>
-          <w:ilvl w:val="1"/>
-          <w:numId w:val="1"/>
-        </w:numPr>
-      </w:pPr>
-      <w:r>
-        <w:t>New Quarter</w:t>
-      </w:r>
-      <w:r>
-        <w:t>—still need to figure out the best way step by step way to update with a new quarter. Wasn’t totally cut and dry.</w:t>
-      </w:r>
-    </w:p>
-    <w:p>
-      <w:pPr>
-        <w:pStyle w:val="ListParagraph"/>
-        <w:numPr>
-          <w:ilvl w:val="0"/>
-          <w:numId w:val="1"/>
-        </w:numPr>
-      </w:pPr>
-      <w:proofErr w:type="spellStart"/>
-      <w:r>
-        <w:t>RMarkdown</w:t>
-      </w:r>
-      <w:proofErr w:type="spellEnd"/>
-      <w:r>
-        <w:t>-- maybe equations of what the code does step by step to “Comment” the code essentially</w:t>
-      </w:r>
-    </w:p>
-    <w:p>
-      <w:pPr>
-        <w:pStyle w:val="ListParagraph"/>
-        <w:numPr>
-          <w:ilvl w:val="0"/>
-          <w:numId w:val="1"/>
-        </w:numPr>
-      </w:pPr>
-      <w:r>
-        <w:t xml:space="preserve">Do we want deflators and MPCs in the spreadsheet? Seems risky for getting out of date given that we update them in the code and would have to update in two places. </w:t>
-      </w:r>
-    </w:p>
-    <w:p>
-      <w:pPr>
-        <w:pStyle w:val="ListParagraph"/>
-        <w:numPr>
-          <w:ilvl w:val="1"/>
-          <w:numId w:val="1"/>
-        </w:numPr>
-      </w:pPr>
-      <w:r>
-        <w:t>Think about the MPCs – whether to edit in spreadsheet or in the code, how the functions should work</w:t>
-      </w:r>
-    </w:p>
-    <w:p>
-      <w:pPr>
-        <w:pStyle w:val="ListParagraph"/>
-        <w:numPr>
-          <w:ilvl w:val="0"/>
-          <w:numId w:val="1"/>
-        </w:numPr>
-      </w:pPr>
-      <w:r>
-        <w:t>Separate color for rows that shouldn’t be dragged/need Louise’s input</w:t>
+        <w:t>Master script for Louise</w:t>
       </w:r>
     </w:p>
     <w:p>

</xml_diff>